<commit_message>
added abbreviated and complete glossary section and also updated copyright
</commit_message>
<xml_diff>
--- a/document-storage/HL7_CIMI_LM_ANF_R1_I1_2019SEP_coverpages.docx
+++ b/document-storage/HL7_CIMI_LM_ANF_R1_I1_2019SEP_coverpages.docx
@@ -1311,14 +1311,12 @@
           <w:b/>
         </w:rPr>
       </w:pPr>
+      <w:bookmarkStart w:id="1" w:name="_GoBack"/>
+      <w:bookmarkEnd w:id="1"/>
     </w:p>
     <w:sectPr>
-      <w:headerReference w:type="even" r:id="rId9"/>
-      <w:headerReference w:type="default" r:id="rId10"/>
-      <w:footerReference w:type="even" r:id="rId11"/>
-      <w:footerReference w:type="default" r:id="rId12"/>
-      <w:headerReference w:type="first" r:id="rId13"/>
-      <w:footerReference w:type="first" r:id="rId14"/>
+      <w:footerReference w:type="even" r:id="rId9"/>
+      <w:footerReference w:type="default" r:id="rId10"/>
       <w:pgSz w:w="12240" w:h="15840"/>
       <w:pgMar w:top="1440" w:right="1800" w:bottom="1440" w:left="1800" w:header="720" w:footer="720" w:gutter="0"/>
       <w:cols w:space="720"/>
@@ -1363,8 +1361,6 @@
         <w:szCs w:val="20"/>
       </w:rPr>
     </w:pPr>
-    <w:bookmarkStart w:id="1" w:name="_GoBack"/>
-    <w:bookmarkEnd w:id="1"/>
     <w:r>
       <w:rPr>
         <w:sz w:val="20"/>
@@ -1412,14 +1408,14 @@
         <w:sz w:val="20"/>
         <w:szCs w:val="20"/>
       </w:rPr>
-      <w:t xml:space="preserve"> Health Level Seven In</w:t>
-    </w:r>
-    <w:r>
-      <w:rPr>
-        <w:sz w:val="20"/>
-        <w:szCs w:val="20"/>
-      </w:rPr>
-      <w:t>ternational.  All rights reserved.</w:t>
+      <w:t xml:space="preserve"> </w:t>
+    </w:r>
+    <w:r>
+      <w:rPr>
+        <w:sz w:val="20"/>
+        <w:szCs w:val="20"/>
+      </w:rPr>
+      <w:t>HSPC &amp; HL7. Licensed under the Apache License 2.0.</w:t>
     </w:r>
     <w:r>
       <w:rPr>
@@ -1611,16 +1607,6 @@
 </w:ftr>
 </file>
 
-<file path=word/footer3.xml><?xml version="1.0" encoding="utf-8"?>
-<w:ftr xmlns:wpc="http://schemas.microsoft.com/office/word/2010/wordprocessingCanvas" xmlns:cx="http://schemas.microsoft.com/office/drawing/2014/chartex" xmlns:cx1="http://schemas.microsoft.com/office/drawing/2015/9/8/chartex" xmlns:cx2="http://schemas.microsoft.com/office/drawing/2015/10/21/chartex" xmlns:cx3="http://schemas.microsoft.com/office/drawing/2016/5/9/chartex" xmlns:cx4="http://schemas.microsoft.com/office/drawing/2016/5/10/chartex" xmlns:cx5="http://schemas.microsoft.com/office/drawing/2016/5/11/chartex" xmlns:cx6="http://schemas.microsoft.com/office/drawing/2016/5/12/chartex" xmlns:cx7="http://schemas.microsoft.com/office/drawing/2016/5/13/chartex" xmlns:cx8="http://schemas.microsoft.com/office/drawing/2016/5/14/chartex" xmlns:mc="http://schemas.openxmlformats.org/markup-compatibility/2006" xmlns:aink="http://schemas.microsoft.com/office/drawing/2016/ink" xmlns:am3d="http://schemas.microsoft.com/office/drawing/2017/model3d" xmlns:o="urn:schemas-microsoft-com:office:office" xmlns:r="http://schemas.openxmlformats.org/officeDocument/2006/relationships" xmlns:m="http://schemas.openxmlformats.org/officeDocument/2006/math" xmlns:v="urn:schemas-microsoft-com:vml" xmlns:wp14="http://schemas.microsoft.com/office/word/2010/wordprocessingDrawing" xmlns:wp="http://schemas.openxmlformats.org/drawingml/2006/wordprocessingDrawing" xmlns:w10="urn:schemas-microsoft-com:office:word" xmlns:w="http://schemas.openxmlformats.org/wordprocessingml/2006/main" xmlns:w14="http://schemas.microsoft.com/office/word/2010/wordml" xmlns:w15="http://schemas.microsoft.com/office/word/2012/wordml" xmlns:w16cid="http://schemas.microsoft.com/office/word/2016/wordml/cid" xmlns:w16se="http://schemas.microsoft.com/office/word/2015/wordml/symex" xmlns:wpg="http://schemas.microsoft.com/office/word/2010/wordprocessingGroup" xmlns:wpi="http://schemas.microsoft.com/office/word/2010/wordprocessingInk" xmlns:wne="http://schemas.microsoft.com/office/word/2006/wordml" xmlns:wps="http://schemas.microsoft.com/office/word/2010/wordprocessingShape" mc:Ignorable="w14 w15 w16se w16cid wp14">
-  <w:p>
-    <w:pPr>
-      <w:pStyle w:val="Footer"/>
-    </w:pPr>
-  </w:p>
-</w:ftr>
-</file>
-
 <file path=word/footnotes.xml><?xml version="1.0" encoding="utf-8"?>
 <w:footnotes xmlns:wpc="http://schemas.microsoft.com/office/word/2010/wordprocessingCanvas" xmlns:cx="http://schemas.microsoft.com/office/drawing/2014/chartex" xmlns:cx1="http://schemas.microsoft.com/office/drawing/2015/9/8/chartex" xmlns:cx2="http://schemas.microsoft.com/office/drawing/2015/10/21/chartex" xmlns:cx3="http://schemas.microsoft.com/office/drawing/2016/5/9/chartex" xmlns:cx4="http://schemas.microsoft.com/office/drawing/2016/5/10/chartex" xmlns:cx5="http://schemas.microsoft.com/office/drawing/2016/5/11/chartex" xmlns:cx6="http://schemas.microsoft.com/office/drawing/2016/5/12/chartex" xmlns:cx7="http://schemas.microsoft.com/office/drawing/2016/5/13/chartex" xmlns:cx8="http://schemas.microsoft.com/office/drawing/2016/5/14/chartex" xmlns:mc="http://schemas.openxmlformats.org/markup-compatibility/2006" xmlns:aink="http://schemas.microsoft.com/office/drawing/2016/ink" xmlns:am3d="http://schemas.microsoft.com/office/drawing/2017/model3d" xmlns:o="urn:schemas-microsoft-com:office:office" xmlns:r="http://schemas.openxmlformats.org/officeDocument/2006/relationships" xmlns:m="http://schemas.openxmlformats.org/officeDocument/2006/math" xmlns:v="urn:schemas-microsoft-com:vml" xmlns:wp14="http://schemas.microsoft.com/office/word/2010/wordprocessingDrawing" xmlns:wp="http://schemas.openxmlformats.org/drawingml/2006/wordprocessingDrawing" xmlns:w10="urn:schemas-microsoft-com:office:word" xmlns:w="http://schemas.openxmlformats.org/wordprocessingml/2006/main" xmlns:w14="http://schemas.microsoft.com/office/word/2010/wordml" xmlns:w15="http://schemas.microsoft.com/office/word/2012/wordml" xmlns:w16cid="http://schemas.microsoft.com/office/word/2016/wordml/cid" xmlns:w16se="http://schemas.microsoft.com/office/word/2015/wordml/symex" xmlns:wpg="http://schemas.microsoft.com/office/word/2010/wordprocessingGroup" xmlns:wpi="http://schemas.microsoft.com/office/word/2010/wordprocessingInk" xmlns:wne="http://schemas.microsoft.com/office/word/2006/wordml" xmlns:wps="http://schemas.microsoft.com/office/word/2010/wordprocessingShape" mc:Ignorable="w14 w15 w16se w16cid wp14">
   <w:footnote w:type="separator" w:id="-1">
@@ -1638,36 +1624,6 @@
     </w:p>
   </w:footnote>
 </w:footnotes>
-</file>
-
-<file path=word/header1.xml><?xml version="1.0" encoding="utf-8"?>
-<w:hdr xmlns:wpc="http://schemas.microsoft.com/office/word/2010/wordprocessingCanvas" xmlns:cx="http://schemas.microsoft.com/office/drawing/2014/chartex" xmlns:cx1="http://schemas.microsoft.com/office/drawing/2015/9/8/chartex" xmlns:cx2="http://schemas.microsoft.com/office/drawing/2015/10/21/chartex" xmlns:cx3="http://schemas.microsoft.com/office/drawing/2016/5/9/chartex" xmlns:cx4="http://schemas.microsoft.com/office/drawing/2016/5/10/chartex" xmlns:cx5="http://schemas.microsoft.com/office/drawing/2016/5/11/chartex" xmlns:cx6="http://schemas.microsoft.com/office/drawing/2016/5/12/chartex" xmlns:cx7="http://schemas.microsoft.com/office/drawing/2016/5/13/chartex" xmlns:cx8="http://schemas.microsoft.com/office/drawing/2016/5/14/chartex" xmlns:mc="http://schemas.openxmlformats.org/markup-compatibility/2006" xmlns:aink="http://schemas.microsoft.com/office/drawing/2016/ink" xmlns:am3d="http://schemas.microsoft.com/office/drawing/2017/model3d" xmlns:o="urn:schemas-microsoft-com:office:office" xmlns:r="http://schemas.openxmlformats.org/officeDocument/2006/relationships" xmlns:m="http://schemas.openxmlformats.org/officeDocument/2006/math" xmlns:v="urn:schemas-microsoft-com:vml" xmlns:wp14="http://schemas.microsoft.com/office/word/2010/wordprocessingDrawing" xmlns:wp="http://schemas.openxmlformats.org/drawingml/2006/wordprocessingDrawing" xmlns:w10="urn:schemas-microsoft-com:office:word" xmlns:w="http://schemas.openxmlformats.org/wordprocessingml/2006/main" xmlns:w14="http://schemas.microsoft.com/office/word/2010/wordml" xmlns:w15="http://schemas.microsoft.com/office/word/2012/wordml" xmlns:w16cid="http://schemas.microsoft.com/office/word/2016/wordml/cid" xmlns:w16se="http://schemas.microsoft.com/office/word/2015/wordml/symex" xmlns:wpg="http://schemas.microsoft.com/office/word/2010/wordprocessingGroup" xmlns:wpi="http://schemas.microsoft.com/office/word/2010/wordprocessingInk" xmlns:wne="http://schemas.microsoft.com/office/word/2006/wordml" xmlns:wps="http://schemas.microsoft.com/office/word/2010/wordprocessingShape" mc:Ignorable="w14 w15 w16se w16cid wp14">
-  <w:p>
-    <w:pPr>
-      <w:pStyle w:val="Header"/>
-    </w:pPr>
-  </w:p>
-</w:hdr>
-</file>
-
-<file path=word/header2.xml><?xml version="1.0" encoding="utf-8"?>
-<w:hdr xmlns:wpc="http://schemas.microsoft.com/office/word/2010/wordprocessingCanvas" xmlns:cx="http://schemas.microsoft.com/office/drawing/2014/chartex" xmlns:cx1="http://schemas.microsoft.com/office/drawing/2015/9/8/chartex" xmlns:cx2="http://schemas.microsoft.com/office/drawing/2015/10/21/chartex" xmlns:cx3="http://schemas.microsoft.com/office/drawing/2016/5/9/chartex" xmlns:cx4="http://schemas.microsoft.com/office/drawing/2016/5/10/chartex" xmlns:cx5="http://schemas.microsoft.com/office/drawing/2016/5/11/chartex" xmlns:cx6="http://schemas.microsoft.com/office/drawing/2016/5/12/chartex" xmlns:cx7="http://schemas.microsoft.com/office/drawing/2016/5/13/chartex" xmlns:cx8="http://schemas.microsoft.com/office/drawing/2016/5/14/chartex" xmlns:mc="http://schemas.openxmlformats.org/markup-compatibility/2006" xmlns:aink="http://schemas.microsoft.com/office/drawing/2016/ink" xmlns:am3d="http://schemas.microsoft.com/office/drawing/2017/model3d" xmlns:o="urn:schemas-microsoft-com:office:office" xmlns:r="http://schemas.openxmlformats.org/officeDocument/2006/relationships" xmlns:m="http://schemas.openxmlformats.org/officeDocument/2006/math" xmlns:v="urn:schemas-microsoft-com:vml" xmlns:wp14="http://schemas.microsoft.com/office/word/2010/wordprocessingDrawing" xmlns:wp="http://schemas.openxmlformats.org/drawingml/2006/wordprocessingDrawing" xmlns:w10="urn:schemas-microsoft-com:office:word" xmlns:w="http://schemas.openxmlformats.org/wordprocessingml/2006/main" xmlns:w14="http://schemas.microsoft.com/office/word/2010/wordml" xmlns:w15="http://schemas.microsoft.com/office/word/2012/wordml" xmlns:w16cid="http://schemas.microsoft.com/office/word/2016/wordml/cid" xmlns:w16se="http://schemas.microsoft.com/office/word/2015/wordml/symex" xmlns:wpg="http://schemas.microsoft.com/office/word/2010/wordprocessingGroup" xmlns:wpi="http://schemas.microsoft.com/office/word/2010/wordprocessingInk" xmlns:wne="http://schemas.microsoft.com/office/word/2006/wordml" xmlns:wps="http://schemas.microsoft.com/office/word/2010/wordprocessingShape" mc:Ignorable="w14 w15 w16se w16cid wp14">
-  <w:p>
-    <w:pPr>
-      <w:pStyle w:val="Header"/>
-    </w:pPr>
-  </w:p>
-</w:hdr>
-</file>
-
-<file path=word/header3.xml><?xml version="1.0" encoding="utf-8"?>
-<w:hdr xmlns:wpc="http://schemas.microsoft.com/office/word/2010/wordprocessingCanvas" xmlns:cx="http://schemas.microsoft.com/office/drawing/2014/chartex" xmlns:cx1="http://schemas.microsoft.com/office/drawing/2015/9/8/chartex" xmlns:cx2="http://schemas.microsoft.com/office/drawing/2015/10/21/chartex" xmlns:cx3="http://schemas.microsoft.com/office/drawing/2016/5/9/chartex" xmlns:cx4="http://schemas.microsoft.com/office/drawing/2016/5/10/chartex" xmlns:cx5="http://schemas.microsoft.com/office/drawing/2016/5/11/chartex" xmlns:cx6="http://schemas.microsoft.com/office/drawing/2016/5/12/chartex" xmlns:cx7="http://schemas.microsoft.com/office/drawing/2016/5/13/chartex" xmlns:cx8="http://schemas.microsoft.com/office/drawing/2016/5/14/chartex" xmlns:mc="http://schemas.openxmlformats.org/markup-compatibility/2006" xmlns:aink="http://schemas.microsoft.com/office/drawing/2016/ink" xmlns:am3d="http://schemas.microsoft.com/office/drawing/2017/model3d" xmlns:o="urn:schemas-microsoft-com:office:office" xmlns:r="http://schemas.openxmlformats.org/officeDocument/2006/relationships" xmlns:m="http://schemas.openxmlformats.org/officeDocument/2006/math" xmlns:v="urn:schemas-microsoft-com:vml" xmlns:wp14="http://schemas.microsoft.com/office/word/2010/wordprocessingDrawing" xmlns:wp="http://schemas.openxmlformats.org/drawingml/2006/wordprocessingDrawing" xmlns:w10="urn:schemas-microsoft-com:office:word" xmlns:w="http://schemas.openxmlformats.org/wordprocessingml/2006/main" xmlns:w14="http://schemas.microsoft.com/office/word/2010/wordml" xmlns:w15="http://schemas.microsoft.com/office/word/2012/wordml" xmlns:w16cid="http://schemas.microsoft.com/office/word/2016/wordml/cid" xmlns:w16se="http://schemas.microsoft.com/office/word/2015/wordml/symex" xmlns:wpg="http://schemas.microsoft.com/office/word/2010/wordprocessingGroup" xmlns:wpi="http://schemas.microsoft.com/office/word/2010/wordprocessingInk" xmlns:wne="http://schemas.microsoft.com/office/word/2006/wordml" xmlns:wps="http://schemas.microsoft.com/office/word/2010/wordprocessingShape" mc:Ignorable="w14 w15 w16se w16cid wp14">
-  <w:p>
-    <w:pPr>
-      <w:pStyle w:val="Header"/>
-    </w:pPr>
-  </w:p>
-</w:hdr>
 </file>
 
 <file path=word/styles.xml><?xml version="1.0" encoding="utf-8"?>
@@ -2536,7 +2492,7 @@
 </file>
 
 <file path=customXml/itemProps1.xml><?xml version="1.0" encoding="utf-8"?>
-<ds:datastoreItem xmlns:ds="http://schemas.openxmlformats.org/officeDocument/2006/customXml" ds:itemID="{9AA30968-19AC-4029-B498-3303F38EDC8D}">
+<ds:datastoreItem xmlns:ds="http://schemas.openxmlformats.org/officeDocument/2006/customXml" ds:itemID="{39554EFA-05AF-4CB4-8962-079501A33FDB}">
   <ds:schemaRefs>
     <ds:schemaRef ds:uri="http://schemas.openxmlformats.org/officeDocument/2006/bibliography"/>
   </ds:schemaRefs>

</xml_diff>

<commit_message>
updating copyright information on cover page
</commit_message>
<xml_diff>
--- a/document-storage/HL7_CIMI_LM_ANF_R1_I1_2019SEP_coverpages.docx
+++ b/document-storage/HL7_CIMI_LM_ANF_R1_I1_2019SEP_coverpages.docx
@@ -442,7 +442,7 @@
           <w:sz w:val="18"/>
           <w:szCs w:val="18"/>
         </w:rPr>
-        <w:t xml:space="preserve">yright © </w:t>
+        <w:t xml:space="preserve">yright </w:t>
       </w:r>
       <w:r>
         <w:rPr>
@@ -450,39 +450,21 @@
           <w:sz w:val="18"/>
           <w:szCs w:val="18"/>
         </w:rPr>
-        <w:t>2019</w:t>
-      </w:r>
-      <w:r>
-        <w:rPr>
-          <w:color w:val="000000"/>
-          <w:sz w:val="18"/>
-          <w:szCs w:val="18"/>
-        </w:rPr>
-        <w:t xml:space="preserve"> Health Level Seven International ® ALL RIGHTS RESERVED. </w:t>
-      </w:r>
-      <w:r>
-        <w:rPr>
-          <w:sz w:val="18"/>
-          <w:szCs w:val="18"/>
-        </w:rPr>
-        <w:t xml:space="preserve">The reproduction of this material in any form is strictly forbidden without the written permission of the publisher.  </w:t>
-      </w:r>
-      <w:r>
-        <w:rPr>
-          <w:color w:val="000000"/>
-          <w:sz w:val="18"/>
-          <w:szCs w:val="18"/>
-        </w:rPr>
-        <w:t>HL7 and Health Level Seven are registered trademarks of Health Level Seven International. Reg. U.S. Pat &amp; TM Off</w:t>
-      </w:r>
-      <w:r>
-        <w:rPr>
-          <w:b/>
-          <w:sz w:val="18"/>
-          <w:szCs w:val="18"/>
-        </w:rPr>
-        <w:t>.</w:t>
-      </w:r>
+        <w:t>© 2019 HSPC &amp; HL7. Licensed under the Apache License 2.0. HL7 and Health Level Seven are registered trademarks of Health Level Seven International. Reg. U.S. Pat &amp; TM Off.  </w:t>
+      </w:r>
+    </w:p>
+    <w:p>
+      <w:pPr>
+        <w:tabs>
+          <w:tab w:val="left" w:pos="3987"/>
+        </w:tabs>
+        <w:spacing w:after="100"/>
+        <w:rPr>
+          <w:b/>
+          <w:sz w:val="18"/>
+          <w:szCs w:val="18"/>
+        </w:rPr>
+      </w:pPr>
     </w:p>
     <w:p>
       <w:pPr>
@@ -1225,6 +1207,8 @@
                 <w:szCs w:val="20"/>
               </w:rPr>
             </w:pPr>
+            <w:bookmarkStart w:id="0" w:name="_GoBack"/>
+            <w:bookmarkEnd w:id="0"/>
             <w:r>
               <w:rPr>
                 <w:rFonts w:ascii="Arial" w:hAnsi="Arial" w:cs="Arial"/>
@@ -1288,7 +1272,7 @@
               </w:rPr>
               <w:t xml:space="preserve">American Medical Association. Please see </w:t>
             </w:r>
-            <w:bookmarkStart w:id="0" w:name="OLE_LINK1"/>
+            <w:bookmarkStart w:id="1" w:name="OLE_LINK1"/>
             <w:r>
               <w:rPr>
                 <w:rFonts w:ascii="Arial" w:hAnsi="Arial" w:cs="Arial"/>
@@ -1299,7 +1283,7 @@
               </w:rPr>
               <w:t>www.nucc.org. AMA licensing contact: 312-464-5022 (AMA IP services)</w:t>
             </w:r>
-            <w:bookmarkEnd w:id="0"/>
+            <w:bookmarkEnd w:id="1"/>
           </w:p>
         </w:tc>
       </w:tr>
@@ -1311,8 +1295,6 @@
           <w:b/>
         </w:rPr>
       </w:pPr>
-      <w:bookmarkStart w:id="1" w:name="_GoBack"/>
-      <w:bookmarkEnd w:id="1"/>
     </w:p>
     <w:sectPr>
       <w:footerReference w:type="even" r:id="rId9"/>
@@ -2492,7 +2474,7 @@
 </file>
 
 <file path=customXml/itemProps1.xml><?xml version="1.0" encoding="utf-8"?>
-<ds:datastoreItem xmlns:ds="http://schemas.openxmlformats.org/officeDocument/2006/customXml" ds:itemID="{39554EFA-05AF-4CB4-8962-079501A33FDB}">
+<ds:datastoreItem xmlns:ds="http://schemas.openxmlformats.org/officeDocument/2006/customXml" ds:itemID="{187EF587-2362-4D54-9AFE-DDE311F3AE8A}">
   <ds:schemaRefs>
     <ds:schemaRef ds:uri="http://schemas.openxmlformats.org/officeDocument/2006/bibliography"/>
   </ds:schemaRefs>

</xml_diff>

<commit_message>
additional updated to cover page
</commit_message>
<xml_diff>
--- a/document-storage/HL7_CIMI_LM_ANF_R1_I1_2019SEP_coverpages.docx
+++ b/document-storage/HL7_CIMI_LM_ANF_R1_I1_2019SEP_coverpages.docx
@@ -444,6 +444,8 @@
         </w:rPr>
         <w:t xml:space="preserve">yright </w:t>
       </w:r>
+      <w:bookmarkStart w:id="0" w:name="_GoBack"/>
+      <w:bookmarkEnd w:id="0"/>
       <w:r>
         <w:rPr>
           <w:color w:val="000000"/>
@@ -468,51 +470,20 @@
     </w:p>
     <w:p>
       <w:pPr>
-        <w:spacing w:after="100"/>
-        <w:rPr>
-          <w:color w:val="000000"/>
-          <w:sz w:val="18"/>
-          <w:szCs w:val="18"/>
-        </w:rPr>
-      </w:pPr>
-      <w:r>
-        <w:rPr>
-          <w:color w:val="000000"/>
-          <w:sz w:val="18"/>
-          <w:szCs w:val="18"/>
-        </w:rPr>
-        <w:t xml:space="preserve">Use of this material is governed by HL7's </w:t>
-      </w:r>
-      <w:hyperlink r:id="rId8" w:history="1">
-        <w:r>
-          <w:rPr>
-            <w:rStyle w:val="Hyperlink"/>
-            <w:rFonts w:ascii="Times New Roman" w:hAnsi="Times New Roman"/>
-            <w:b/>
-            <w:sz w:val="18"/>
-            <w:szCs w:val="18"/>
-            <w:lang w:eastAsia="en-US"/>
-          </w:rPr>
-          <w:t>IP Compliance Policy</w:t>
-        </w:r>
-      </w:hyperlink>
-      <w:r>
-        <w:rPr>
-          <w:color w:val="000000"/>
-          <w:sz w:val="18"/>
-          <w:szCs w:val="18"/>
-        </w:rPr>
-        <w:t>.</w:t>
-      </w:r>
-    </w:p>
-    <w:p>
-      <w:pPr>
         <w:pStyle w:val="Default"/>
         <w:rPr>
           <w:sz w:val="18"/>
           <w:szCs w:val="18"/>
         </w:rPr>
       </w:pPr>
+      <w:r>
+        <w:rPr>
+          <w:rFonts w:ascii="Times New Roman" w:hAnsi="Times New Roman" w:cs="Times New Roman"/>
+          <w:sz w:val="18"/>
+          <w:szCs w:val="18"/>
+        </w:rPr>
+        <w:t xml:space="preserve">This material can only be used in compliance with the License. </w:t>
+      </w:r>
       <w:r>
         <w:br w:type="page"/>
       </w:r>
@@ -1207,8 +1178,6 @@
                 <w:szCs w:val="20"/>
               </w:rPr>
             </w:pPr>
-            <w:bookmarkStart w:id="0" w:name="_GoBack"/>
-            <w:bookmarkEnd w:id="0"/>
             <w:r>
               <w:rPr>
                 <w:rFonts w:ascii="Arial" w:hAnsi="Arial" w:cs="Arial"/>
@@ -1297,8 +1266,8 @@
       </w:pPr>
     </w:p>
     <w:sectPr>
-      <w:footerReference w:type="even" r:id="rId9"/>
-      <w:footerReference w:type="default" r:id="rId10"/>
+      <w:footerReference w:type="even" r:id="rId8"/>
+      <w:footerReference w:type="default" r:id="rId9"/>
       <w:pgSz w:w="12240" w:h="15840"/>
       <w:pgMar w:top="1440" w:right="1800" w:bottom="1440" w:left="1800" w:header="720" w:footer="720" w:gutter="0"/>
       <w:cols w:space="720"/>
@@ -2474,7 +2443,7 @@
 </file>
 
 <file path=customXml/itemProps1.xml><?xml version="1.0" encoding="utf-8"?>
-<ds:datastoreItem xmlns:ds="http://schemas.openxmlformats.org/officeDocument/2006/customXml" ds:itemID="{187EF587-2362-4D54-9AFE-DDE311F3AE8A}">
+<ds:datastoreItem xmlns:ds="http://schemas.openxmlformats.org/officeDocument/2006/customXml" ds:itemID="{4F874806-3AF6-44BF-BA68-1313822C96F9}">
   <ds:schemaRefs>
     <ds:schemaRef ds:uri="http://schemas.openxmlformats.org/officeDocument/2006/bibliography"/>
   </ds:schemaRefs>

</xml_diff>

<commit_message>
Addressed editorial comments in Chapters 2, 3, and 4 - through page 48 Updated HSPC references to Logica Health Updated coversheet - changed the title per CIMI WG guidance Updated Systolic Blood Pressure examples (sitting position, micturition) mind map diagrams.
</commit_message>
<xml_diff>
--- a/document-storage/HL7_CIMI_LM_ANF_R1_I1_2019SEP_coverpages.docx
+++ b/document-storage/HL7_CIMI_LM_ANF_R1_I1_2019SEP_coverpages.docx
@@ -145,12 +145,9 @@
           <w:szCs w:val="36"/>
           <w:u w:val="single"/>
         </w:rPr>
-        <w:t xml:space="preserve">HL7 CIMI Logical Model: </w:t>
-      </w:r>
-    </w:p>
-    <w:p>
-      <w:pPr>
-        <w:jc w:val="right"/>
+        <w:t>HL7 CIMI Logical Model</w:t>
+      </w:r>
+      <w:r>
         <w:rPr>
           <w:rFonts w:ascii="Arial" w:hAnsi="Arial"/>
           <w:b/>
@@ -158,9 +155,32 @@
           <w:szCs w:val="36"/>
           <w:u w:val="single"/>
         </w:rPr>
-      </w:pPr>
+        <w:t xml:space="preserve"> for Analysis</w:t>
+      </w:r>
       <w:bookmarkStart w:id="0" w:name="_GoBack"/>
       <w:bookmarkEnd w:id="0"/>
+      <w:r>
+        <w:rPr>
+          <w:rFonts w:ascii="Arial" w:hAnsi="Arial"/>
+          <w:b/>
+          <w:sz w:val="36"/>
+          <w:szCs w:val="36"/>
+          <w:u w:val="single"/>
+        </w:rPr>
+        <w:t xml:space="preserve">: </w:t>
+      </w:r>
+    </w:p>
+    <w:p>
+      <w:pPr>
+        <w:jc w:val="right"/>
+        <w:rPr>
+          <w:rFonts w:ascii="Arial" w:hAnsi="Arial"/>
+          <w:b/>
+          <w:sz w:val="36"/>
+          <w:szCs w:val="36"/>
+          <w:u w:val="single"/>
+        </w:rPr>
+      </w:pPr>
       <w:r>
         <w:rPr>
           <w:rFonts w:ascii="Arial" w:hAnsi="Arial"/>
@@ -474,7 +494,23 @@
           <w:sz w:val="18"/>
           <w:szCs w:val="18"/>
         </w:rPr>
-        <w:t>© 2019 HSPC &amp; HL7. Licensed under the Apache License 2.0. HL7 and Health Level Seven are registered trademarks of Health Level Seven International. Reg. U.S. Pat &amp; TM Off.  </w:t>
+        <w:t xml:space="preserve">© 2019 </w:t>
+      </w:r>
+      <w:r>
+        <w:rPr>
+          <w:color w:val="000000"/>
+          <w:sz w:val="18"/>
+          <w:szCs w:val="18"/>
+        </w:rPr>
+        <w:t>Logica Health</w:t>
+      </w:r>
+      <w:r>
+        <w:rPr>
+          <w:color w:val="000000"/>
+          <w:sz w:val="18"/>
+          <w:szCs w:val="18"/>
+        </w:rPr>
+        <w:t xml:space="preserve"> &amp; HL7. Licensed under the Apache License 2.0. HL7 and Health Level Seven are registered trademarks of Health Level Seven International. Reg. U.S. Pat &amp; TM Off.  </w:t>
       </w:r>
     </w:p>
     <w:p>
@@ -1288,8 +1324,12 @@
       </w:pPr>
     </w:p>
     <w:sectPr>
-      <w:footerReference w:type="even" r:id="rId8"/>
-      <w:footerReference w:type="default" r:id="rId9"/>
+      <w:headerReference w:type="even" r:id="rId8"/>
+      <w:headerReference w:type="default" r:id="rId9"/>
+      <w:footerReference w:type="even" r:id="rId10"/>
+      <w:footerReference w:type="default" r:id="rId11"/>
+      <w:headerReference w:type="first" r:id="rId12"/>
+      <w:footerReference w:type="first" r:id="rId13"/>
       <w:pgSz w:w="12240" w:h="15840"/>
       <w:pgMar w:top="1440" w:right="1800" w:bottom="1440" w:left="1800" w:header="720" w:footer="720" w:gutter="0"/>
       <w:cols w:space="720"/>
@@ -1388,7 +1428,28 @@
         <w:sz w:val="20"/>
         <w:szCs w:val="20"/>
       </w:rPr>
-      <w:t>HSPC &amp; HL7. Licensed under the Apache License 2.0.</w:t>
+      <w:t>Logica Health</w:t>
+    </w:r>
+    <w:r>
+      <w:rPr>
+        <w:sz w:val="20"/>
+        <w:szCs w:val="20"/>
+      </w:rPr>
+      <w:t xml:space="preserve"> &amp; HL7. </w:t>
+    </w:r>
+    <w:r>
+      <w:rPr>
+        <w:sz w:val="20"/>
+        <w:szCs w:val="20"/>
+      </w:rPr>
+      <w:br/>
+    </w:r>
+    <w:r>
+      <w:rPr>
+        <w:sz w:val="20"/>
+        <w:szCs w:val="20"/>
+      </w:rPr>
+      <w:t>Licensed under the Apache License 2.0.</w:t>
     </w:r>
     <w:r>
       <w:rPr>
@@ -1580,6 +1641,16 @@
 </w:ftr>
 </file>
 
+<file path=word/footer3.xml><?xml version="1.0" encoding="utf-8"?>
+<w:ftr xmlns:wpc="http://schemas.microsoft.com/office/word/2010/wordprocessingCanvas" xmlns:cx="http://schemas.microsoft.com/office/drawing/2014/chartex" xmlns:cx1="http://schemas.microsoft.com/office/drawing/2015/9/8/chartex" xmlns:cx2="http://schemas.microsoft.com/office/drawing/2015/10/21/chartex" xmlns:cx3="http://schemas.microsoft.com/office/drawing/2016/5/9/chartex" xmlns:cx4="http://schemas.microsoft.com/office/drawing/2016/5/10/chartex" xmlns:cx5="http://schemas.microsoft.com/office/drawing/2016/5/11/chartex" xmlns:cx6="http://schemas.microsoft.com/office/drawing/2016/5/12/chartex" xmlns:cx7="http://schemas.microsoft.com/office/drawing/2016/5/13/chartex" xmlns:cx8="http://schemas.microsoft.com/office/drawing/2016/5/14/chartex" xmlns:mc="http://schemas.openxmlformats.org/markup-compatibility/2006" xmlns:aink="http://schemas.microsoft.com/office/drawing/2016/ink" xmlns:am3d="http://schemas.microsoft.com/office/drawing/2017/model3d" xmlns:o="urn:schemas-microsoft-com:office:office" xmlns:r="http://schemas.openxmlformats.org/officeDocument/2006/relationships" xmlns:m="http://schemas.openxmlformats.org/officeDocument/2006/math" xmlns:v="urn:schemas-microsoft-com:vml" xmlns:wp14="http://schemas.microsoft.com/office/word/2010/wordprocessingDrawing" xmlns:wp="http://schemas.openxmlformats.org/drawingml/2006/wordprocessingDrawing" xmlns:w10="urn:schemas-microsoft-com:office:word" xmlns:w="http://schemas.openxmlformats.org/wordprocessingml/2006/main" xmlns:w14="http://schemas.microsoft.com/office/word/2010/wordml" xmlns:w15="http://schemas.microsoft.com/office/word/2012/wordml" xmlns:w16cid="http://schemas.microsoft.com/office/word/2016/wordml/cid" xmlns:w16se="http://schemas.microsoft.com/office/word/2015/wordml/symex" xmlns:wpg="http://schemas.microsoft.com/office/word/2010/wordprocessingGroup" xmlns:wpi="http://schemas.microsoft.com/office/word/2010/wordprocessingInk" xmlns:wne="http://schemas.microsoft.com/office/word/2006/wordml" xmlns:wps="http://schemas.microsoft.com/office/word/2010/wordprocessingShape" mc:Ignorable="w14 w15 w16se w16cid wp14">
+  <w:p>
+    <w:pPr>
+      <w:pStyle w:val="Footer"/>
+    </w:pPr>
+  </w:p>
+</w:ftr>
+</file>
+
 <file path=word/footnotes.xml><?xml version="1.0" encoding="utf-8"?>
 <w:footnotes xmlns:wpc="http://schemas.microsoft.com/office/word/2010/wordprocessingCanvas" xmlns:cx="http://schemas.microsoft.com/office/drawing/2014/chartex" xmlns:cx1="http://schemas.microsoft.com/office/drawing/2015/9/8/chartex" xmlns:cx2="http://schemas.microsoft.com/office/drawing/2015/10/21/chartex" xmlns:cx3="http://schemas.microsoft.com/office/drawing/2016/5/9/chartex" xmlns:cx4="http://schemas.microsoft.com/office/drawing/2016/5/10/chartex" xmlns:cx5="http://schemas.microsoft.com/office/drawing/2016/5/11/chartex" xmlns:cx6="http://schemas.microsoft.com/office/drawing/2016/5/12/chartex" xmlns:cx7="http://schemas.microsoft.com/office/drawing/2016/5/13/chartex" xmlns:cx8="http://schemas.microsoft.com/office/drawing/2016/5/14/chartex" xmlns:mc="http://schemas.openxmlformats.org/markup-compatibility/2006" xmlns:aink="http://schemas.microsoft.com/office/drawing/2016/ink" xmlns:am3d="http://schemas.microsoft.com/office/drawing/2017/model3d" xmlns:o="urn:schemas-microsoft-com:office:office" xmlns:r="http://schemas.openxmlformats.org/officeDocument/2006/relationships" xmlns:m="http://schemas.openxmlformats.org/officeDocument/2006/math" xmlns:v="urn:schemas-microsoft-com:vml" xmlns:wp14="http://schemas.microsoft.com/office/word/2010/wordprocessingDrawing" xmlns:wp="http://schemas.openxmlformats.org/drawingml/2006/wordprocessingDrawing" xmlns:w10="urn:schemas-microsoft-com:office:word" xmlns:w="http://schemas.openxmlformats.org/wordprocessingml/2006/main" xmlns:w14="http://schemas.microsoft.com/office/word/2010/wordml" xmlns:w15="http://schemas.microsoft.com/office/word/2012/wordml" xmlns:w16cid="http://schemas.microsoft.com/office/word/2016/wordml/cid" xmlns:w16se="http://schemas.microsoft.com/office/word/2015/wordml/symex" xmlns:wpg="http://schemas.microsoft.com/office/word/2010/wordprocessingGroup" xmlns:wpi="http://schemas.microsoft.com/office/word/2010/wordprocessingInk" xmlns:wne="http://schemas.microsoft.com/office/word/2006/wordml" xmlns:wps="http://schemas.microsoft.com/office/word/2010/wordprocessingShape" mc:Ignorable="w14 w15 w16se w16cid wp14">
   <w:footnote w:type="separator" w:id="-1">
@@ -1597,6 +1668,36 @@
     </w:p>
   </w:footnote>
 </w:footnotes>
+</file>
+
+<file path=word/header1.xml><?xml version="1.0" encoding="utf-8"?>
+<w:hdr xmlns:wpc="http://schemas.microsoft.com/office/word/2010/wordprocessingCanvas" xmlns:cx="http://schemas.microsoft.com/office/drawing/2014/chartex" xmlns:cx1="http://schemas.microsoft.com/office/drawing/2015/9/8/chartex" xmlns:cx2="http://schemas.microsoft.com/office/drawing/2015/10/21/chartex" xmlns:cx3="http://schemas.microsoft.com/office/drawing/2016/5/9/chartex" xmlns:cx4="http://schemas.microsoft.com/office/drawing/2016/5/10/chartex" xmlns:cx5="http://schemas.microsoft.com/office/drawing/2016/5/11/chartex" xmlns:cx6="http://schemas.microsoft.com/office/drawing/2016/5/12/chartex" xmlns:cx7="http://schemas.microsoft.com/office/drawing/2016/5/13/chartex" xmlns:cx8="http://schemas.microsoft.com/office/drawing/2016/5/14/chartex" xmlns:mc="http://schemas.openxmlformats.org/markup-compatibility/2006" xmlns:aink="http://schemas.microsoft.com/office/drawing/2016/ink" xmlns:am3d="http://schemas.microsoft.com/office/drawing/2017/model3d" xmlns:o="urn:schemas-microsoft-com:office:office" xmlns:r="http://schemas.openxmlformats.org/officeDocument/2006/relationships" xmlns:m="http://schemas.openxmlformats.org/officeDocument/2006/math" xmlns:v="urn:schemas-microsoft-com:vml" xmlns:wp14="http://schemas.microsoft.com/office/word/2010/wordprocessingDrawing" xmlns:wp="http://schemas.openxmlformats.org/drawingml/2006/wordprocessingDrawing" xmlns:w10="urn:schemas-microsoft-com:office:word" xmlns:w="http://schemas.openxmlformats.org/wordprocessingml/2006/main" xmlns:w14="http://schemas.microsoft.com/office/word/2010/wordml" xmlns:w15="http://schemas.microsoft.com/office/word/2012/wordml" xmlns:w16cid="http://schemas.microsoft.com/office/word/2016/wordml/cid" xmlns:w16se="http://schemas.microsoft.com/office/word/2015/wordml/symex" xmlns:wpg="http://schemas.microsoft.com/office/word/2010/wordprocessingGroup" xmlns:wpi="http://schemas.microsoft.com/office/word/2010/wordprocessingInk" xmlns:wne="http://schemas.microsoft.com/office/word/2006/wordml" xmlns:wps="http://schemas.microsoft.com/office/word/2010/wordprocessingShape" mc:Ignorable="w14 w15 w16se w16cid wp14">
+  <w:p>
+    <w:pPr>
+      <w:pStyle w:val="Header"/>
+    </w:pPr>
+  </w:p>
+</w:hdr>
+</file>
+
+<file path=word/header2.xml><?xml version="1.0" encoding="utf-8"?>
+<w:hdr xmlns:wpc="http://schemas.microsoft.com/office/word/2010/wordprocessingCanvas" xmlns:cx="http://schemas.microsoft.com/office/drawing/2014/chartex" xmlns:cx1="http://schemas.microsoft.com/office/drawing/2015/9/8/chartex" xmlns:cx2="http://schemas.microsoft.com/office/drawing/2015/10/21/chartex" xmlns:cx3="http://schemas.microsoft.com/office/drawing/2016/5/9/chartex" xmlns:cx4="http://schemas.microsoft.com/office/drawing/2016/5/10/chartex" xmlns:cx5="http://schemas.microsoft.com/office/drawing/2016/5/11/chartex" xmlns:cx6="http://schemas.microsoft.com/office/drawing/2016/5/12/chartex" xmlns:cx7="http://schemas.microsoft.com/office/drawing/2016/5/13/chartex" xmlns:cx8="http://schemas.microsoft.com/office/drawing/2016/5/14/chartex" xmlns:mc="http://schemas.openxmlformats.org/markup-compatibility/2006" xmlns:aink="http://schemas.microsoft.com/office/drawing/2016/ink" xmlns:am3d="http://schemas.microsoft.com/office/drawing/2017/model3d" xmlns:o="urn:schemas-microsoft-com:office:office" xmlns:r="http://schemas.openxmlformats.org/officeDocument/2006/relationships" xmlns:m="http://schemas.openxmlformats.org/officeDocument/2006/math" xmlns:v="urn:schemas-microsoft-com:vml" xmlns:wp14="http://schemas.microsoft.com/office/word/2010/wordprocessingDrawing" xmlns:wp="http://schemas.openxmlformats.org/drawingml/2006/wordprocessingDrawing" xmlns:w10="urn:schemas-microsoft-com:office:word" xmlns:w="http://schemas.openxmlformats.org/wordprocessingml/2006/main" xmlns:w14="http://schemas.microsoft.com/office/word/2010/wordml" xmlns:w15="http://schemas.microsoft.com/office/word/2012/wordml" xmlns:w16cid="http://schemas.microsoft.com/office/word/2016/wordml/cid" xmlns:w16se="http://schemas.microsoft.com/office/word/2015/wordml/symex" xmlns:wpg="http://schemas.microsoft.com/office/word/2010/wordprocessingGroup" xmlns:wpi="http://schemas.microsoft.com/office/word/2010/wordprocessingInk" xmlns:wne="http://schemas.microsoft.com/office/word/2006/wordml" xmlns:wps="http://schemas.microsoft.com/office/word/2010/wordprocessingShape" mc:Ignorable="w14 w15 w16se w16cid wp14">
+  <w:p>
+    <w:pPr>
+      <w:pStyle w:val="Header"/>
+    </w:pPr>
+  </w:p>
+</w:hdr>
+</file>
+
+<file path=word/header3.xml><?xml version="1.0" encoding="utf-8"?>
+<w:hdr xmlns:wpc="http://schemas.microsoft.com/office/word/2010/wordprocessingCanvas" xmlns:cx="http://schemas.microsoft.com/office/drawing/2014/chartex" xmlns:cx1="http://schemas.microsoft.com/office/drawing/2015/9/8/chartex" xmlns:cx2="http://schemas.microsoft.com/office/drawing/2015/10/21/chartex" xmlns:cx3="http://schemas.microsoft.com/office/drawing/2016/5/9/chartex" xmlns:cx4="http://schemas.microsoft.com/office/drawing/2016/5/10/chartex" xmlns:cx5="http://schemas.microsoft.com/office/drawing/2016/5/11/chartex" xmlns:cx6="http://schemas.microsoft.com/office/drawing/2016/5/12/chartex" xmlns:cx7="http://schemas.microsoft.com/office/drawing/2016/5/13/chartex" xmlns:cx8="http://schemas.microsoft.com/office/drawing/2016/5/14/chartex" xmlns:mc="http://schemas.openxmlformats.org/markup-compatibility/2006" xmlns:aink="http://schemas.microsoft.com/office/drawing/2016/ink" xmlns:am3d="http://schemas.microsoft.com/office/drawing/2017/model3d" xmlns:o="urn:schemas-microsoft-com:office:office" xmlns:r="http://schemas.openxmlformats.org/officeDocument/2006/relationships" xmlns:m="http://schemas.openxmlformats.org/officeDocument/2006/math" xmlns:v="urn:schemas-microsoft-com:vml" xmlns:wp14="http://schemas.microsoft.com/office/word/2010/wordprocessingDrawing" xmlns:wp="http://schemas.openxmlformats.org/drawingml/2006/wordprocessingDrawing" xmlns:w10="urn:schemas-microsoft-com:office:word" xmlns:w="http://schemas.openxmlformats.org/wordprocessingml/2006/main" xmlns:w14="http://schemas.microsoft.com/office/word/2010/wordml" xmlns:w15="http://schemas.microsoft.com/office/word/2012/wordml" xmlns:w16cid="http://schemas.microsoft.com/office/word/2016/wordml/cid" xmlns:w16se="http://schemas.microsoft.com/office/word/2015/wordml/symex" xmlns:wpg="http://schemas.microsoft.com/office/word/2010/wordprocessingGroup" xmlns:wpi="http://schemas.microsoft.com/office/word/2010/wordprocessingInk" xmlns:wne="http://schemas.microsoft.com/office/word/2006/wordml" xmlns:wps="http://schemas.microsoft.com/office/word/2010/wordprocessingShape" mc:Ignorable="w14 w15 w16se w16cid wp14">
+  <w:p>
+    <w:pPr>
+      <w:pStyle w:val="Header"/>
+    </w:pPr>
+  </w:p>
+</w:hdr>
 </file>
 
 <file path=word/styles.xml><?xml version="1.0" encoding="utf-8"?>
@@ -2465,7 +2566,7 @@
 </file>
 
 <file path=customXml/itemProps1.xml><?xml version="1.0" encoding="utf-8"?>
-<ds:datastoreItem xmlns:ds="http://schemas.openxmlformats.org/officeDocument/2006/customXml" ds:itemID="{B25A9FD2-5C52-4318-95AB-53B32D883E2C}">
+<ds:datastoreItem xmlns:ds="http://schemas.openxmlformats.org/officeDocument/2006/customXml" ds:itemID="{B0820A43-D3B2-4235-A930-DFBD00D874F2}">
   <ds:schemaRefs>
     <ds:schemaRef ds:uri="http://schemas.openxmlformats.org/officeDocument/2006/bibliography"/>
   </ds:schemaRefs>

</xml_diff>

<commit_message>
Clarified ANFStatement description and updated the copyright and page footers.
</commit_message>
<xml_diff>
--- a/document-storage/HL7_CIMI_LM_ANF_R1_I1_2019SEP_coverpages.docx
+++ b/document-storage/HL7_CIMI_LM_ANF_R1_I1_2019SEP_coverpages.docx
@@ -516,15 +516,7 @@
           <w:sz w:val="18"/>
           <w:szCs w:val="18"/>
         </w:rPr>
-        <w:t xml:space="preserve"> </w:t>
-      </w:r>
-      <w:r>
-        <w:rPr>
-          <w:color w:val="000000"/>
-          <w:sz w:val="18"/>
-          <w:szCs w:val="18"/>
-        </w:rPr>
-        <w:t>Health Level Seven International ®</w:t>
+        <w:t xml:space="preserve"> Health Level Seven International ®</w:t>
       </w:r>
       <w:r>
         <w:rPr>
@@ -625,14 +617,6 @@
           <w:szCs w:val="18"/>
         </w:rPr>
         <w:t>.</w:t>
-      </w:r>
-      <w:r>
-        <w:rPr>
-          <w:rFonts w:ascii="Times New Roman" w:hAnsi="Times New Roman" w:cs="Times New Roman"/>
-          <w:sz w:val="18"/>
-          <w:szCs w:val="18"/>
-        </w:rPr>
-        <w:t xml:space="preserve">. </w:t>
       </w:r>
       <w:r>
         <w:br w:type="page"/>
@@ -1461,6 +1445,148 @@
 
 <file path=word/footer1.xml><?xml version="1.0" encoding="utf-8"?>
 <w:ftr xmlns:wpc="http://schemas.microsoft.com/office/word/2010/wordprocessingCanvas" xmlns:cx="http://schemas.microsoft.com/office/drawing/2014/chartex" xmlns:cx1="http://schemas.microsoft.com/office/drawing/2015/9/8/chartex" xmlns:cx2="http://schemas.microsoft.com/office/drawing/2015/10/21/chartex" xmlns:cx3="http://schemas.microsoft.com/office/drawing/2016/5/9/chartex" xmlns:cx4="http://schemas.microsoft.com/office/drawing/2016/5/10/chartex" xmlns:cx5="http://schemas.microsoft.com/office/drawing/2016/5/11/chartex" xmlns:cx6="http://schemas.microsoft.com/office/drawing/2016/5/12/chartex" xmlns:cx7="http://schemas.microsoft.com/office/drawing/2016/5/13/chartex" xmlns:cx8="http://schemas.microsoft.com/office/drawing/2016/5/14/chartex" xmlns:mc="http://schemas.openxmlformats.org/markup-compatibility/2006" xmlns:aink="http://schemas.microsoft.com/office/drawing/2016/ink" xmlns:am3d="http://schemas.microsoft.com/office/drawing/2017/model3d" xmlns:o="urn:schemas-microsoft-com:office:office" xmlns:r="http://schemas.openxmlformats.org/officeDocument/2006/relationships" xmlns:m="http://schemas.openxmlformats.org/officeDocument/2006/math" xmlns:v="urn:schemas-microsoft-com:vml" xmlns:wp14="http://schemas.microsoft.com/office/word/2010/wordprocessingDrawing" xmlns:wp="http://schemas.openxmlformats.org/drawingml/2006/wordprocessingDrawing" xmlns:w10="urn:schemas-microsoft-com:office:word" xmlns:w="http://schemas.openxmlformats.org/wordprocessingml/2006/main" xmlns:w14="http://schemas.microsoft.com/office/word/2010/wordml" xmlns:w15="http://schemas.microsoft.com/office/word/2012/wordml" xmlns:w16cid="http://schemas.microsoft.com/office/word/2016/wordml/cid" xmlns:w16se="http://schemas.microsoft.com/office/word/2015/wordml/symex" xmlns:wpg="http://schemas.microsoft.com/office/word/2010/wordprocessingGroup" xmlns:wpi="http://schemas.microsoft.com/office/word/2010/wordprocessingInk" xmlns:wne="http://schemas.microsoft.com/office/word/2006/wordml" xmlns:wps="http://schemas.microsoft.com/office/word/2010/wordprocessingShape" mc:Ignorable="w14 w15 w16se w16cid wp14">
+  <w:tbl>
+    <w:tblPr>
+      <w:tblStyle w:val="TableGrid"/>
+      <w:tblW w:w="0" w:type="auto"/>
+      <w:tblBorders>
+        <w:top w:val="none" w:sz="0" w:space="0" w:color="auto"/>
+        <w:left w:val="none" w:sz="0" w:space="0" w:color="auto"/>
+        <w:bottom w:val="none" w:sz="0" w:space="0" w:color="auto"/>
+        <w:right w:val="none" w:sz="0" w:space="0" w:color="auto"/>
+        <w:insideH w:val="none" w:sz="0" w:space="0" w:color="auto"/>
+        <w:insideV w:val="none" w:sz="0" w:space="0" w:color="auto"/>
+      </w:tblBorders>
+      <w:tblLook w:val="04A0" w:firstRow="1" w:lastRow="0" w:firstColumn="1" w:lastColumn="0" w:noHBand="0" w:noVBand="1"/>
+    </w:tblPr>
+    <w:tblGrid>
+      <w:gridCol w:w="5362"/>
+      <w:gridCol w:w="3278"/>
+    </w:tblGrid>
+    <w:tr>
+      <w:tc>
+        <w:tcPr>
+          <w:tcW w:w="5940" w:type="dxa"/>
+        </w:tcPr>
+        <w:p>
+          <w:pPr>
+            <w:autoSpaceDE w:val="0"/>
+            <w:autoSpaceDN w:val="0"/>
+            <w:adjustRightInd w:val="0"/>
+            <w:rPr>
+              <w:rFonts w:ascii="Arial" w:hAnsi="Arial" w:cs="Arial"/>
+              <w:sz w:val="18"/>
+              <w:szCs w:val="18"/>
+            </w:rPr>
+          </w:pPr>
+          <w:r>
+            <w:rPr>
+              <w:rFonts w:ascii="Arial" w:hAnsi="Arial" w:cs="Arial"/>
+              <w:sz w:val="18"/>
+              <w:szCs w:val="18"/>
+            </w:rPr>
+            <w:br/>
+          </w:r>
+          <w:r>
+            <w:rPr>
+              <w:rFonts w:ascii="Arial" w:hAnsi="Arial" w:cs="Arial"/>
+              <w:sz w:val="18"/>
+              <w:szCs w:val="18"/>
+            </w:rPr>
+            <w:t xml:space="preserve">© 2019 Logica Health &amp; HL7, Licensed under version </w:t>
+          </w:r>
+          <w:r>
+            <w:rPr>
+              <w:rFonts w:ascii="Arial" w:hAnsi="Arial" w:cs="Arial"/>
+              <w:sz w:val="18"/>
+              <w:szCs w:val="18"/>
+            </w:rPr>
+            <w:br/>
+          </w:r>
+          <w:r>
+            <w:rPr>
+              <w:rFonts w:ascii="Arial" w:hAnsi="Arial" w:cs="Arial"/>
+              <w:sz w:val="18"/>
+              <w:szCs w:val="18"/>
+            </w:rPr>
+            <w:t>4.0 of the Creative Commons CC-BY license.</w:t>
+          </w:r>
+        </w:p>
+      </w:tc>
+      <w:tc>
+        <w:tcPr>
+          <w:tcW w:w="2690" w:type="dxa"/>
+        </w:tcPr>
+        <w:p>
+          <w:pPr>
+            <w:pStyle w:val="Footer"/>
+            <w:tabs>
+              <w:tab w:val="clear" w:pos="4320"/>
+              <w:tab w:val="clear" w:pos="8640"/>
+              <w:tab w:val="right" w:pos="8602"/>
+            </w:tabs>
+            <w:rPr>
+              <w:rFonts w:ascii="Arial" w:hAnsi="Arial" w:cs="Arial"/>
+              <w:sz w:val="18"/>
+              <w:szCs w:val="18"/>
+            </w:rPr>
+          </w:pPr>
+          <w:r>
+            <w:rPr>
+              <w:rFonts w:ascii="Arial" w:hAnsi="Arial" w:cs="Arial"/>
+              <w:sz w:val="18"/>
+              <w:szCs w:val="18"/>
+            </w:rPr>
+            <w:br/>
+          </w:r>
+          <w:r>
+            <w:rPr>
+              <w:rFonts w:ascii="Arial" w:hAnsi="Arial" w:cs="Arial"/>
+              <w:sz w:val="18"/>
+              <w:szCs w:val="18"/>
+            </w:rPr>
+            <w:t>HL7_CIMI_LM_ANF_R1_I1_2019SEP</w:t>
+          </w:r>
+          <w:r>
+            <w:rPr>
+              <w:rFonts w:ascii="Arial" w:hAnsi="Arial" w:cs="Arial"/>
+              <w:sz w:val="18"/>
+              <w:szCs w:val="18"/>
+            </w:rPr>
+            <w:br/>
+            <w:t xml:space="preserve">             </w:t>
+          </w:r>
+          <w:r>
+            <w:rPr>
+              <w:rFonts w:ascii="Arial" w:hAnsi="Arial" w:cs="Arial"/>
+              <w:sz w:val="18"/>
+              <w:szCs w:val="18"/>
+            </w:rPr>
+            <w:br/>
+            <w:t xml:space="preserve">            </w:t>
+          </w:r>
+          <w:bookmarkStart w:id="1" w:name="_GoBack"/>
+          <w:bookmarkEnd w:id="1"/>
+          <w:r>
+            <w:rPr>
+              <w:rFonts w:ascii="Arial" w:hAnsi="Arial" w:cs="Arial"/>
+              <w:sz w:val="18"/>
+              <w:szCs w:val="18"/>
+            </w:rPr>
+            <w:t>Final Publication</w:t>
+          </w:r>
+          <w:r>
+            <w:rPr>
+              <w:rFonts w:ascii="Arial" w:hAnsi="Arial" w:cs="Arial"/>
+              <w:sz w:val="18"/>
+              <w:szCs w:val="18"/>
+            </w:rPr>
+            <w:t xml:space="preserve"> </w:t>
+          </w:r>
+        </w:p>
+      </w:tc>
+    </w:tr>
+  </w:tbl>
   <w:p>
     <w:pPr>
       <w:pStyle w:val="Footer"/>
@@ -1474,135 +1600,6 @@
         <w:szCs w:val="20"/>
       </w:rPr>
     </w:pPr>
-    <w:r>
-      <w:rPr>
-        <w:sz w:val="20"/>
-        <w:szCs w:val="20"/>
-      </w:rPr>
-      <w:tab/>
-    </w:r>
-    <w:r>
-      <w:rPr>
-        <w:sz w:val="20"/>
-        <w:szCs w:val="20"/>
-      </w:rPr>
-      <w:t>HL7_CIMI_LM_ANF_R1_I1_2019SEP</w:t>
-    </w:r>
-  </w:p>
-  <w:p>
-    <w:pPr>
-      <w:pStyle w:val="Footer"/>
-      <w:tabs>
-        <w:tab w:val="clear" w:pos="4320"/>
-        <w:tab w:val="clear" w:pos="8640"/>
-        <w:tab w:val="right" w:pos="8602"/>
-      </w:tabs>
-      <w:rPr>
-        <w:sz w:val="20"/>
-        <w:szCs w:val="20"/>
-      </w:rPr>
-    </w:pPr>
-    <w:r>
-      <w:rPr>
-        <w:sz w:val="20"/>
-        <w:szCs w:val="20"/>
-      </w:rPr>
-      <w:t xml:space="preserve">© </w:t>
-    </w:r>
-    <w:r>
-      <w:rPr>
-        <w:sz w:val="20"/>
-        <w:szCs w:val="20"/>
-      </w:rPr>
-      <w:t>2019</w:t>
-    </w:r>
-    <w:r>
-      <w:rPr>
-        <w:sz w:val="20"/>
-        <w:szCs w:val="20"/>
-      </w:rPr>
-      <w:t xml:space="preserve"> </w:t>
-    </w:r>
-    <w:r>
-      <w:rPr>
-        <w:sz w:val="20"/>
-        <w:szCs w:val="20"/>
-      </w:rPr>
-      <w:t>Logica Health</w:t>
-    </w:r>
-    <w:r>
-      <w:rPr>
-        <w:sz w:val="20"/>
-        <w:szCs w:val="20"/>
-      </w:rPr>
-      <w:t xml:space="preserve"> &amp; HL7</w:t>
-    </w:r>
-    <w:r>
-      <w:rPr>
-        <w:sz w:val="20"/>
-        <w:szCs w:val="20"/>
-      </w:rPr>
-      <w:t xml:space="preserve"> </w:t>
-    </w:r>
-    <w:r>
-      <w:rPr>
-        <w:sz w:val="20"/>
-        <w:szCs w:val="20"/>
-      </w:rPr>
-      <w:t>International</w:t>
-    </w:r>
-    <w:bookmarkStart w:id="1" w:name="_GoBack"/>
-    <w:bookmarkEnd w:id="1"/>
-    <w:r>
-      <w:rPr>
-        <w:sz w:val="20"/>
-        <w:szCs w:val="20"/>
-      </w:rPr>
-      <w:t xml:space="preserve"> </w:t>
-    </w:r>
-    <w:r>
-      <w:rPr>
-        <w:sz w:val="20"/>
-        <w:szCs w:val="20"/>
-      </w:rPr>
-      <w:br/>
-    </w:r>
-    <w:r>
-      <w:rPr>
-        <w:sz w:val="20"/>
-        <w:szCs w:val="20"/>
-      </w:rPr>
-      <w:tab/>
-      <w:t xml:space="preserve"> </w:t>
-    </w:r>
-    <w:r>
-      <w:rPr>
-        <w:sz w:val="20"/>
-        <w:szCs w:val="20"/>
-      </w:rPr>
-      <w:t>September</w:t>
-    </w:r>
-    <w:r>
-      <w:rPr>
-        <w:sz w:val="20"/>
-        <w:szCs w:val="20"/>
-      </w:rPr>
-      <w:t xml:space="preserve"> 201</w:t>
-    </w:r>
-    <w:r>
-      <w:rPr>
-        <w:sz w:val="20"/>
-        <w:szCs w:val="20"/>
-      </w:rPr>
-      <w:t>9</w:t>
-    </w:r>
-    <w:r>
-      <w:rPr>
-        <w:sz w:val="20"/>
-        <w:szCs w:val="20"/>
-      </w:rPr>
-      <w:t xml:space="preserve"> Ballot</w:t>
-    </w:r>
   </w:p>
 </w:ftr>
 </file>
@@ -2694,7 +2691,7 @@
 </file>
 
 <file path=customXml/itemProps1.xml><?xml version="1.0" encoding="utf-8"?>
-<ds:datastoreItem xmlns:ds="http://schemas.openxmlformats.org/officeDocument/2006/customXml" ds:itemID="{B0C238E5-AAA8-4DCE-9CAF-7E2E8AA95983}">
+<ds:datastoreItem xmlns:ds="http://schemas.openxmlformats.org/officeDocument/2006/customXml" ds:itemID="{CB6E1200-A99A-40CC-A773-91C2FF494B2F}">
   <ds:schemaRefs>
     <ds:schemaRef ds:uri="http://schemas.openxmlformats.org/officeDocument/2006/bibliography"/>
   </ds:schemaRefs>

</xml_diff>

<commit_message>
Updated cover page and first paragraph of the Introduction
</commit_message>
<xml_diff>
--- a/document-storage/HL7_CIMI_LM_ANF_R1_I1_2019SEP_coverpages.docx
+++ b/document-storage/HL7_CIMI_LM_ANF_R1_I1_2019SEP_coverpages.docx
@@ -276,8 +276,18 @@
           <w:sz w:val="36"/>
           <w:szCs w:val="36"/>
         </w:rPr>
-        <w:t xml:space="preserve"> Ballot</w:t>
-      </w:r>
+        <w:t xml:space="preserve"> </w:t>
+      </w:r>
+      <w:r>
+        <w:rPr>
+          <w:b/>
+          <w:sz w:val="36"/>
+          <w:szCs w:val="36"/>
+        </w:rPr>
+        <w:t>Publication</w:t>
+      </w:r>
+      <w:bookmarkStart w:id="0" w:name="_GoBack"/>
+      <w:bookmarkEnd w:id="0"/>
     </w:p>
     <w:p/>
     <w:p>
@@ -1328,7 +1338,7 @@
               </w:rPr>
               <w:t xml:space="preserve">American Medical Association. Please see </w:t>
             </w:r>
-            <w:bookmarkStart w:id="0" w:name="OLE_LINK1"/>
+            <w:bookmarkStart w:id="1" w:name="OLE_LINK1"/>
             <w:r>
               <w:rPr>
                 <w:rFonts w:ascii="Arial" w:hAnsi="Arial" w:cs="Arial"/>
@@ -1339,7 +1349,7 @@
               </w:rPr>
               <w:t>www.nucc.org. AMA licensing contact: 312-464-5022 (AMA IP services)</w:t>
             </w:r>
-            <w:bookmarkEnd w:id="0"/>
+            <w:bookmarkEnd w:id="1"/>
           </w:p>
         </w:tc>
       </w:tr>
@@ -1410,8 +1420,6 @@
       </w:rPr>
       <w:tab/>
     </w:r>
-    <w:bookmarkStart w:id="1" w:name="_GoBack"/>
-    <w:bookmarkEnd w:id="1"/>
     <w:r>
       <w:rPr>
         <w:sz w:val="20"/>
@@ -2575,7 +2583,7 @@
 </file>
 
 <file path=customXml/itemProps1.xml><?xml version="1.0" encoding="utf-8"?>
-<ds:datastoreItem xmlns:ds="http://schemas.openxmlformats.org/officeDocument/2006/customXml" ds:itemID="{D9626EDB-776F-40A4-867B-67F1079B2EBA}">
+<ds:datastoreItem xmlns:ds="http://schemas.openxmlformats.org/officeDocument/2006/customXml" ds:itemID="{E7D84EF7-9E79-4D6F-A567-387A07283EFA}">
   <ds:schemaRefs>
     <ds:schemaRef ds:uri="http://schemas.openxmlformats.org/officeDocument/2006/bibliography"/>
   </ds:schemaRefs>

</xml_diff>

<commit_message>
Informative publication using joint Logica/HL7 copyright notice.
</commit_message>
<xml_diff>
--- a/document-storage/HL7_CIMI_LM_ANF_R1_I1_2019SEP_coverpages.docx
+++ b/document-storage/HL7_CIMI_LM_ANF_R1_I1_2019SEP_coverpages.docx
@@ -17,7 +17,7 @@
         <w:tab/>
       </w:r>
       <w:r>
-        <w:t>HL7_CIMI_LM_ANF_R1_I1_2019SEP</w:t>
+        <w:t>HL7_CIMI_LM_ANF_R1_INFORM_2020JAN</w:t>
       </w:r>
     </w:p>
     <w:p>
@@ -211,21 +211,21 @@
           <w:sz w:val="36"/>
           <w:szCs w:val="36"/>
         </w:rPr>
-        <w:t>September</w:t>
+        <w:t>January</w:t>
       </w:r>
       <w:r>
         <w:rPr>
           <w:sz w:val="36"/>
           <w:szCs w:val="36"/>
         </w:rPr>
-        <w:t xml:space="preserve"> 201</w:t>
+        <w:t xml:space="preserve"> 20</w:t>
       </w:r>
       <w:r>
         <w:rPr>
           <w:sz w:val="36"/>
           <w:szCs w:val="36"/>
         </w:rPr>
-        <w:t>9</w:t>
+        <w:t>20</w:t>
       </w:r>
     </w:p>
     <w:p>
@@ -286,8 +286,6 @@
         </w:rPr>
         <w:t>Publication</w:t>
       </w:r>
-      <w:bookmarkStart w:id="0" w:name="_GoBack"/>
-      <w:bookmarkEnd w:id="0"/>
     </w:p>
     <w:p/>
     <w:p>
@@ -468,109 +466,35 @@
     </w:p>
     <w:p>
       <w:pPr>
-        <w:tabs>
-          <w:tab w:val="left" w:pos="3987"/>
-        </w:tabs>
-        <w:spacing w:after="100"/>
-        <w:rPr>
-          <w:b/>
-          <w:sz w:val="18"/>
-          <w:szCs w:val="18"/>
-        </w:rPr>
-      </w:pPr>
-      <w:r>
-        <w:rPr>
-          <w:color w:val="000000"/>
-          <w:sz w:val="18"/>
-          <w:szCs w:val="18"/>
-        </w:rPr>
-        <w:t>Cop</w:t>
-      </w:r>
-      <w:r>
-        <w:rPr>
-          <w:color w:val="000000"/>
-          <w:sz w:val="18"/>
-          <w:szCs w:val="18"/>
-        </w:rPr>
-        <w:t xml:space="preserve">yright © </w:t>
-      </w:r>
-      <w:r>
-        <w:rPr>
-          <w:color w:val="000000"/>
-          <w:sz w:val="18"/>
-          <w:szCs w:val="18"/>
-        </w:rPr>
-        <w:t>2019</w:t>
-      </w:r>
-      <w:r>
-        <w:rPr>
-          <w:color w:val="000000"/>
-          <w:sz w:val="18"/>
-          <w:szCs w:val="18"/>
-        </w:rPr>
-        <w:t xml:space="preserve"> Health Level Seven International ® ALL RIGHTS RESERVED. </w:t>
-      </w:r>
-      <w:r>
-        <w:rPr>
-          <w:sz w:val="18"/>
-          <w:szCs w:val="18"/>
-        </w:rPr>
-        <w:t xml:space="preserve">The reproduction of this material in any form is strictly forbidden without the written permission of the publisher.  </w:t>
-      </w:r>
-      <w:r>
-        <w:rPr>
-          <w:color w:val="000000"/>
-          <w:sz w:val="18"/>
-          <w:szCs w:val="18"/>
-        </w:rPr>
-        <w:t>HL7 and Health Level Seven are registered trademarks of Health Level Seven International. Reg. U.S. Pat &amp; TM Off</w:t>
-      </w:r>
-      <w:r>
-        <w:rPr>
-          <w:b/>
-          <w:sz w:val="18"/>
-          <w:szCs w:val="18"/>
-        </w:rPr>
-        <w:t>.</w:t>
-      </w:r>
-    </w:p>
-    <w:p>
-      <w:pPr>
-        <w:spacing w:after="100"/>
-        <w:rPr>
-          <w:color w:val="000000"/>
-          <w:sz w:val="18"/>
-          <w:szCs w:val="18"/>
-        </w:rPr>
-      </w:pPr>
-      <w:r>
-        <w:rPr>
-          <w:color w:val="000000"/>
-          <w:sz w:val="18"/>
-          <w:szCs w:val="18"/>
-        </w:rPr>
-        <w:t xml:space="preserve">Use of this material is governed by HL7's </w:t>
-      </w:r>
-      <w:hyperlink r:id="rId8" w:history="1">
-        <w:r>
-          <w:rPr>
-            <w:rStyle w:val="Hyperlink"/>
-            <w:rFonts w:ascii="Times New Roman" w:hAnsi="Times New Roman"/>
-            <w:b/>
-            <w:sz w:val="18"/>
-            <w:szCs w:val="18"/>
-            <w:lang w:eastAsia="en-US"/>
-          </w:rPr>
-          <w:t>IP Compliance Policy</w:t>
-        </w:r>
-      </w:hyperlink>
-      <w:r>
-        <w:rPr>
-          <w:color w:val="000000"/>
-          <w:sz w:val="18"/>
-          <w:szCs w:val="18"/>
-        </w:rPr>
-        <w:t>.</w:t>
+        <w:rPr>
+          <w:rFonts w:ascii="Arial" w:hAnsi="Arial" w:cs="Arial"/>
+          <w:sz w:val="18"/>
+          <w:szCs w:val="18"/>
+        </w:rPr>
+      </w:pPr>
+      <w:r>
+        <w:rPr>
+          <w:rFonts w:ascii="Arial" w:hAnsi="Arial" w:cs="Arial"/>
+          <w:sz w:val="20"/>
+          <w:szCs w:val="20"/>
+        </w:rPr>
+        <w:t>Copyright© 2017-20</w:t>
+      </w:r>
+      <w:r>
+        <w:rPr>
+          <w:rFonts w:ascii="Arial" w:hAnsi="Arial" w:cs="Arial"/>
+          <w:sz w:val="20"/>
+          <w:szCs w:val="20"/>
+        </w:rPr>
+        <w:t>20</w:t>
+      </w:r>
+      <w:r>
+        <w:rPr>
+          <w:rFonts w:ascii="Arial" w:hAnsi="Arial" w:cs="Arial"/>
+          <w:sz w:val="20"/>
+          <w:szCs w:val="20"/>
+        </w:rPr>
+        <w:t xml:space="preserve"> Logica Health. All rights reserved. This work has been published under the Creative Commons Attribution 4.0 International (CC BY 4.0) license. </w:t>
       </w:r>
     </w:p>
     <w:p>
@@ -581,6 +505,34 @@
           <w:szCs w:val="18"/>
         </w:rPr>
       </w:pPr>
+      <w:r>
+        <w:rPr>
+          <w:sz w:val="20"/>
+          <w:szCs w:val="20"/>
+        </w:rPr>
+        <w:br/>
+      </w:r>
+      <w:r>
+        <w:rPr>
+          <w:sz w:val="20"/>
+          <w:szCs w:val="20"/>
+        </w:rPr>
+        <w:t>Copyright© 2018-20</w:t>
+      </w:r>
+      <w:r>
+        <w:rPr>
+          <w:sz w:val="20"/>
+          <w:szCs w:val="20"/>
+        </w:rPr>
+        <w:t>20</w:t>
+      </w:r>
+      <w:r>
+        <w:rPr>
+          <w:sz w:val="20"/>
+          <w:szCs w:val="20"/>
+        </w:rPr>
+        <w:t xml:space="preserve"> Health Level Seven International. All rights reserved. This work has been published under the Creative Commons Attribution 4.0 International (CC BY 4.0) license</w:t>
+      </w:r>
       <w:r>
         <w:br w:type="page"/>
       </w:r>
@@ -909,29 +861,7 @@
           <w:sz w:val="18"/>
           <w:szCs w:val="18"/>
         </w:rPr>
-        <w:t xml:space="preserve">may contain and/or reference intellectual property owned by third parties (“Third Party IP”).  Acceptance of these License Terms does not grant Licensee any rights with respect to Third Party IP. Licensee alone is responsible for identifying and obtaining any necessary licenses or authorizations to utilize Third Party IP in connection with the Materials or otherwise. Any actions, claims or suits brought by a third party resulting from a breach of any </w:t>
-      </w:r>
-      <w:proofErr w:type="gramStart"/>
-      <w:r>
-        <w:rPr>
-          <w:rFonts w:ascii="Arial" w:hAnsi="Arial" w:cs="Arial"/>
-          <w:b/>
-          <w:color w:val="000000"/>
-          <w:sz w:val="18"/>
-          <w:szCs w:val="18"/>
-        </w:rPr>
-        <w:t>Third Party</w:t>
-      </w:r>
-      <w:proofErr w:type="gramEnd"/>
-      <w:r>
-        <w:rPr>
-          <w:rFonts w:ascii="Arial" w:hAnsi="Arial" w:cs="Arial"/>
-          <w:b/>
-          <w:color w:val="000000"/>
-          <w:sz w:val="18"/>
-          <w:szCs w:val="18"/>
-        </w:rPr>
-        <w:t xml:space="preserve"> IP right by the Licensee remains the Licensee’s liability.</w:t>
+        <w:t>may contain and/or reference intellectual property owned by third parties (“Third Party IP”).  Acceptance of these License Terms does not grant Licensee any rights with respect to Third Party IP. Licensee alone is responsible for identifying and obtaining any necessary licenses or authorizations to utilize Third Party IP in connection with the Materials or otherwise. Any actions, claims or suits brought by a third party resulting from a breach of any Third Party IP right by the Licensee remains the Licensee’s liability.</w:t>
       </w:r>
     </w:p>
     <w:p>
@@ -1338,7 +1268,7 @@
               </w:rPr>
               <w:t xml:space="preserve">American Medical Association. Please see </w:t>
             </w:r>
-            <w:bookmarkStart w:id="1" w:name="OLE_LINK1"/>
+            <w:bookmarkStart w:id="0" w:name="OLE_LINK1"/>
             <w:r>
               <w:rPr>
                 <w:rFonts w:ascii="Arial" w:hAnsi="Arial" w:cs="Arial"/>
@@ -1349,7 +1279,7 @@
               </w:rPr>
               <w:t>www.nucc.org. AMA licensing contact: 312-464-5022 (AMA IP services)</w:t>
             </w:r>
-            <w:bookmarkEnd w:id="1"/>
+            <w:bookmarkEnd w:id="0"/>
           </w:p>
         </w:tc>
       </w:tr>
@@ -1363,12 +1293,12 @@
       </w:pPr>
     </w:p>
     <w:sectPr>
-      <w:headerReference w:type="even" r:id="rId9"/>
-      <w:headerReference w:type="default" r:id="rId10"/>
-      <w:footerReference w:type="even" r:id="rId11"/>
-      <w:footerReference w:type="default" r:id="rId12"/>
-      <w:headerReference w:type="first" r:id="rId13"/>
-      <w:footerReference w:type="first" r:id="rId14"/>
+      <w:headerReference w:type="even" r:id="rId8"/>
+      <w:headerReference w:type="default" r:id="rId9"/>
+      <w:footerReference w:type="even" r:id="rId10"/>
+      <w:footerReference w:type="default" r:id="rId11"/>
+      <w:headerReference w:type="first" r:id="rId12"/>
+      <w:footerReference w:type="first" r:id="rId13"/>
       <w:pgSz w:w="12240" w:h="15840"/>
       <w:pgMar w:top="1440" w:right="1800" w:bottom="1440" w:left="1800" w:header="720" w:footer="720" w:gutter="0"/>
       <w:cols w:space="720"/>
@@ -1474,21 +1404,65 @@
         <w:sz w:val="20"/>
         <w:szCs w:val="20"/>
       </w:rPr>
-      <w:t>2019</w:t>
-    </w:r>
-    <w:r>
-      <w:rPr>
-        <w:sz w:val="20"/>
-        <w:szCs w:val="20"/>
-      </w:rPr>
-      <w:t xml:space="preserve"> Health Level Seven In</w:t>
-    </w:r>
-    <w:r>
-      <w:rPr>
-        <w:sz w:val="20"/>
-        <w:szCs w:val="20"/>
-      </w:rPr>
-      <w:t>ternational.  All rights reserved.</w:t>
+      <w:t>20</w:t>
+    </w:r>
+    <w:r>
+      <w:rPr>
+        <w:sz w:val="20"/>
+        <w:szCs w:val="20"/>
+      </w:rPr>
+      <w:t>20</w:t>
+    </w:r>
+    <w:r>
+      <w:rPr>
+        <w:sz w:val="20"/>
+        <w:szCs w:val="20"/>
+      </w:rPr>
+      <w:t xml:space="preserve"> </w:t>
+    </w:r>
+    <w:r>
+      <w:rPr>
+        <w:sz w:val="20"/>
+        <w:szCs w:val="20"/>
+      </w:rPr>
+      <w:t xml:space="preserve">Logica Health, </w:t>
+    </w:r>
+    <w:r>
+      <w:rPr>
+        <w:sz w:val="20"/>
+        <w:szCs w:val="20"/>
+      </w:rPr>
+      <w:t>Health Level Seven In</w:t>
+    </w:r>
+    <w:r>
+      <w:rPr>
+        <w:sz w:val="20"/>
+        <w:szCs w:val="20"/>
+      </w:rPr>
+      <w:t>ternationa</w:t>
+    </w:r>
+    <w:r>
+      <w:rPr>
+        <w:sz w:val="20"/>
+        <w:szCs w:val="20"/>
+      </w:rPr>
+      <w:t xml:space="preserve">l, </w:t>
+    </w:r>
+    <w:r>
+      <w:rPr>
+        <w:sz w:val="20"/>
+        <w:szCs w:val="20"/>
+      </w:rPr>
+      <w:br/>
+    </w:r>
+    <w:bookmarkStart w:id="1" w:name="_GoBack"/>
+    <w:bookmarkEnd w:id="1"/>
+    <w:r>
+      <w:rPr>
+        <w:sz w:val="20"/>
+        <w:szCs w:val="20"/>
+      </w:rPr>
+      <w:t>All rights reserved.</w:t>
     </w:r>
     <w:r>
       <w:rPr>
@@ -1499,10 +1473,10 @@
     </w:r>
     <w:r>
       <w:rPr>
-        <w:sz w:val="20"/>
-        <w:szCs w:val="20"/>
-      </w:rPr>
-      <w:t>HL7_CIMI_LM_ANF_R1_I1_2019SEP</w:t>
+        <w:sz w:val="18"/>
+        <w:szCs w:val="18"/>
+      </w:rPr>
+      <w:t>HL7_CIMI_LM_ANF_R1_INFORM_2020JAN</w:t>
     </w:r>
   </w:p>
 </w:ftr>
@@ -1728,7 +1702,7 @@
     </w:rPrDefault>
     <w:pPrDefault/>
   </w:docDefaults>
-  <w:latentStyles w:defLockedState="0" w:defUIPriority="0" w:defSemiHidden="0" w:defUnhideWhenUsed="0" w:defQFormat="0" w:count="375">
+  <w:latentStyles w:defLockedState="0" w:defUIPriority="0" w:defSemiHidden="0" w:defUnhideWhenUsed="0" w:defQFormat="0" w:count="377">
     <w:lsdException w:name="Normal" w:qFormat="1"/>
     <w:lsdException w:name="heading 1" w:qFormat="1"/>
     <w:lsdException w:name="heading 2" w:semiHidden="1" w:unhideWhenUsed="1" w:qFormat="1"/>
@@ -1744,7 +1718,9 @@
     <w:lsdException w:name="Subtitle" w:qFormat="1"/>
     <w:lsdException w:name="Strong" w:uiPriority="22" w:qFormat="1"/>
     <w:lsdException w:name="Emphasis" w:qFormat="1"/>
-    <w:lsdException w:name="Normal Table" w:semiHidden="1" w:unhideWhenUsed="1"/>
+    <w:lsdException w:name="HTML Typewriter" w:semiHidden="1" w:unhideWhenUsed="1"/>
+    <w:lsdException w:name="Outline List 2" w:semiHidden="1" w:unhideWhenUsed="1"/>
+    <w:lsdException w:name="Outline List 3" w:semiHidden="1" w:unhideWhenUsed="1"/>
     <w:lsdException w:name="Table Simple 1" w:semiHidden="1" w:unhideWhenUsed="1"/>
     <w:lsdException w:name="Table Simple 2" w:semiHidden="1" w:unhideWhenUsed="1"/>
     <w:lsdException w:name="Table Simple 3" w:semiHidden="1" w:unhideWhenUsed="1"/>
@@ -1785,10 +1761,9 @@
     <w:lsdException w:name="Table Subtle 1" w:semiHidden="1" w:unhideWhenUsed="1"/>
     <w:lsdException w:name="Table Subtle 2" w:semiHidden="1" w:unhideWhenUsed="1"/>
     <w:lsdException w:name="Table Web 1" w:semiHidden="1" w:unhideWhenUsed="1"/>
-    <w:lsdException w:name="Table Web 2" w:semiHidden="1" w:unhideWhenUsed="1"/>
     <w:lsdException w:name="Table Web 3" w:semiHidden="1" w:unhideWhenUsed="1"/>
+    <w:lsdException w:name="Balloon Text" w:semiHidden="1" w:unhideWhenUsed="1"/>
     <w:lsdException w:name="Table Grid" w:uiPriority="59"/>
-    <w:lsdException w:name="Table Theme" w:semiHidden="1" w:unhideWhenUsed="1"/>
     <w:lsdException w:name="Placeholder Text" w:semiHidden="1" w:uiPriority="99"/>
     <w:lsdException w:name="No Spacing" w:uiPriority="1" w:qFormat="1"/>
     <w:lsdException w:name="Light Shading" w:uiPriority="60"/>
@@ -2008,6 +1983,8 @@
     <w:lsdException w:name="Smart Hyperlink" w:semiHidden="1" w:uiPriority="99" w:unhideWhenUsed="1"/>
     <w:lsdException w:name="Hashtag" w:semiHidden="1" w:uiPriority="99" w:unhideWhenUsed="1"/>
     <w:lsdException w:name="Unresolved Mention" w:semiHidden="1" w:uiPriority="99" w:unhideWhenUsed="1"/>
+    <w:lsdException w:name="Smart Link" w:semiHidden="1" w:uiPriority="99" w:unhideWhenUsed="1"/>
+    <w:lsdException w:name="Smart Link Error" w:semiHidden="1" w:uiPriority="99" w:unhideWhenUsed="1"/>
   </w:latentStyles>
   <w:style w:type="paragraph" w:default="1" w:styleId="Normal">
     <w:name w:val="Normal"/>
@@ -2583,7 +2560,7 @@
 </file>
 
 <file path=customXml/itemProps1.xml><?xml version="1.0" encoding="utf-8"?>
-<ds:datastoreItem xmlns:ds="http://schemas.openxmlformats.org/officeDocument/2006/customXml" ds:itemID="{E7D84EF7-9E79-4D6F-A567-387A07283EFA}">
+<ds:datastoreItem xmlns:ds="http://schemas.openxmlformats.org/officeDocument/2006/customXml" ds:itemID="{634C9B4B-107C-4CDF-B15F-3099B12CDC74}">
   <ds:schemaRefs>
     <ds:schemaRef ds:uri="http://schemas.openxmlformats.org/officeDocument/2006/bibliography"/>
   </ds:schemaRefs>

</xml_diff>